<commit_message>
Major update. Fixed technical error in IFR estimate. Corrected estimate is roughly 1 percent, and worse than 1957 H2N2, with interval overlapping 1918.
</commit_message>
<xml_diff>
--- a/analyses/first_adjusted_mortality_estimates_and_risk_assessment/2019-nCoV-preliminary_age_and_time_adjusted_mortality_rates_and_pandemic_risk_assessment.docx
+++ b/analyses/first_adjusted_mortality_estimates_and_risk_assessment/2019-nCoV-preliminary_age_and_time_adjusted_mortality_rates_and_pandemic_risk_assessment.docx
@@ -125,53 +125,83 @@
         <w:pStyle w:val="Date"/>
       </w:pPr>
       <w:r>
+        <w:t xml:space="preserve">v2.0:</w:t>
+      </w:r>
+      <w:r>
+        <w:t xml:space="preserve"> </w:t>
+      </w:r>
+      <w:r>
+        <w:t xml:space="preserve">substantive</w:t>
+      </w:r>
+      <w:r>
+        <w:t xml:space="preserve"> </w:t>
+      </w:r>
+      <w:r>
+        <w:t xml:space="preserve">revision</w:t>
+      </w:r>
+      <w:r>
+        <w:t xml:space="preserve"> </w:t>
+      </w:r>
+      <w:r>
+        <w:t xml:space="preserve">18</w:t>
+      </w:r>
+      <w:r>
+        <w:t xml:space="preserve"> </w:t>
+      </w:r>
+      <w:r>
+        <w:t xml:space="preserve">February</w:t>
+      </w:r>
+      <w:r>
+        <w:t xml:space="preserve"> </w:t>
+      </w:r>
+      <w:r>
+        <w:t xml:space="preserve">2020.</w:t>
+      </w:r>
+      <w:r>
+        <w:t xml:space="preserve"> </w:t>
+      </w:r>
+      <w:r>
+        <w:t xml:space="preserve">(v1.1</w:t>
+      </w:r>
+      <w:r>
+        <w:t xml:space="preserve"> </w:t>
+      </w:r>
+      <w:r>
+        <w:t xml:space="preserve">February</w:t>
+      </w:r>
+      <w:r>
+        <w:t xml:space="preserve"> </w:t>
+      </w:r>
+      <w:r>
+        <w:t xml:space="preserve">4;</w:t>
+      </w:r>
+      <w:r>
+        <w:t xml:space="preserve"> </w:t>
+      </w:r>
+      <w:r>
+        <w:t xml:space="preserve">v1.0</w:t>
+      </w:r>
+      <w:r>
+        <w:t xml:space="preserve"> </w:t>
+      </w:r>
+      <w:r>
         <w:t xml:space="preserve">January</w:t>
       </w:r>
       <w:r>
         <w:t xml:space="preserve"> </w:t>
       </w:r>
       <w:r>
-        <w:t xml:space="preserve">31,</w:t>
-      </w:r>
-      <w:r>
-        <w:t xml:space="preserve"> </w:t>
-      </w:r>
-      <w:r>
-        <w:t xml:space="preserve">2020.</w:t>
-      </w:r>
-      <w:r>
-        <w:t xml:space="preserve"> </w:t>
-      </w:r>
-      <w:r>
-        <w:t xml:space="preserve">(Edited</w:t>
-      </w:r>
-      <w:r>
-        <w:t xml:space="preserve"> </w:t>
-      </w:r>
-      <w:r>
-        <w:t xml:space="preserve">February</w:t>
-      </w:r>
-      <w:r>
-        <w:t xml:space="preserve"> </w:t>
-      </w:r>
-      <w:r>
-        <w:t xml:space="preserve">4,</w:t>
-      </w:r>
-      <w:r>
-        <w:t xml:space="preserve"> </w:t>
-      </w:r>
-      <w:r>
-        <w:t xml:space="preserve">2020)</w:t>
+        <w:t xml:space="preserve">31.)</w:t>
       </w:r>
     </w:p>
     <w:p>
       <w:pPr>
         <w:pStyle w:val="Heading1"/>
       </w:pPr>
-      <w:bookmarkStart w:id="21" w:name="summary"/>
+      <w:bookmarkStart w:id="21" w:name="recap-of-substantive-revision-on-18-february-2020"/>
       <w:bookmarkEnd w:id="21"/>
       <w:r>
-        <w:t xml:space="preserve">Summary</w:t>
+        <w:t xml:space="preserve">Recap of substantive revision on 18 February 2020</w:t>
       </w:r>
     </w:p>
     <w:p>
@@ -179,7 +209,7 @@
         <w:pStyle w:val="FirstParagraph"/>
       </w:pPr>
       <w:r>
-        <w:t xml:space="preserve">In recent days, much clarity has been gained about the transmissibility of 2019-nCoV–that people may be infectious while</w:t>
+        <w:t xml:space="preserve">On February 16, following the submission of results from an earlier version of this report to the</w:t>
       </w:r>
       <w:r>
         <w:t xml:space="preserve"> </w:t>
@@ -189,89 +219,11 @@
           <w:rPr>
             <w:rStyle w:val="Hyperlink"/>
           </w:rPr>
-          <w:t xml:space="preserve">exhibiting no</w:t>
-        </w:r>
-      </w:hyperlink>
-      <w:r>
-        <w:t xml:space="preserve"> </w:t>
-      </w:r>
-      <w:r>
-        <w:t xml:space="preserve">or</w:t>
-      </w:r>
-      <w:r>
-        <w:t xml:space="preserve"> </w:t>
-      </w:r>
-      <w:hyperlink r:id="rId23">
-        <w:r>
-          <w:rPr>
-            <w:rStyle w:val="Hyperlink"/>
-          </w:rPr>
-          <w:t xml:space="preserve">mild</w:t>
-        </w:r>
-      </w:hyperlink>
-      <w:r>
-        <w:t xml:space="preserve"> </w:t>
-      </w:r>
-      <w:r>
-        <w:t xml:space="preserve">symptoms, that</w:t>
-      </w:r>
-      <w:r>
-        <w:t xml:space="preserve"> </w:t>
-      </w:r>
-      <w:hyperlink r:id="rId24">
-        <w:r>
-          <w:rPr>
-            <w:rStyle w:val="Hyperlink"/>
-          </w:rPr>
-          <w:t xml:space="preserve">some shedders can display very high viral load</w:t>
-        </w:r>
-      </w:hyperlink>
-      <w:r>
-        <w:t xml:space="preserve">, and that</w:t>
-      </w:r>
-      <w:r>
-        <w:t xml:space="preserve"> </w:t>
-      </w:r>
-      <w:hyperlink r:id="rId25">
-        <w:r>
-          <w:rPr>
-            <w:rStyle w:val="Hyperlink"/>
-          </w:rPr>
-          <w:t xml:space="preserve">R0 in China prior to interventions is likely around 2.5 to 2.9</w:t>
-        </w:r>
-      </w:hyperlink>
-      <w:r>
-        <w:t xml:space="preserve">. However, to fully anticipate the possible epidemiological impact of this pathogen, more clarity is needed around the confirmed-case-fatality-ratio (confirmed-CFR – fraction of confirmed cases that result in death) and infection-fatality-ratio (IFR – fraction of all infections that result in death). Early crude estimates of the confirmed-CFR based on the ratio of confirmed cases to reported deaths are hovering around 2-3 percent, but this naive calculation is incorrect because it does not account for the time required from symptom onset, case confirmation, and death. This report uses publicly-available data through January 31, 2020 and published modeling results to estimate the confirmed-CFR and IFR, adjusted for age and delays between case confirmation and death. With this information about mortality and estimates by others about transmissibility, we conclude with a preliminary assessment of the epidemiologial risk posed by 2019-nCoV relative to seasonal and pandemic influenza.</w:t>
-      </w:r>
-    </w:p>
-    <w:p>
-      <w:pPr>
-        <w:pStyle w:val="BodyText"/>
-      </w:pPr>
-      <w:r>
-        <w:t xml:space="preserve">Based on publicly-curated linelist data that has thorough case data through only January 15, the early evidence is that the confirmed-CFR has strong age structure, with highest risk of death in the elderly. Averaging over all confirmed case ages, the estimated overall confirmed-CFR was approximately 33 (29, 38) percent. This estimate, which is only well grounded in data through January 15, is roughly 10 times higher than the incorrect naive calculation mentioned above. With expanded diagnostic capacity and more sensitive case definitions, it is reasonable to expect this number will trend downward over time and we will update as more data becomes available.</w:t>
-      </w:r>
-    </w:p>
-    <w:p>
-      <w:pPr>
-        <w:pStyle w:val="BodyText"/>
-      </w:pPr>
-      <w:r>
-        <w:t xml:space="preserve">The confirmed-CFR only describes cases that were confirmed, publicly reported, and summarized in a manner suitable for analysis. From the confirmed case data and the most recent mathematical transmission model published in</w:t>
-      </w:r>
-      <w:r>
-        <w:t xml:space="preserve"> </w:t>
-      </w:r>
-      <w:hyperlink r:id="rId25">
-        <w:r>
-          <w:rPr>
-            <w:rStyle w:val="Hyperlink"/>
-          </w:rPr>
-          <w:t xml:space="preserve">the Lancet by We et al</w:t>
-        </w:r>
-      </w:hyperlink>
-      <w:r>
-        <w:t xml:space="preserve">, we estimate that only 1.0 (0.6, 2.0) percent of infections have been reported as confirmed cases. Under the assumption that most infections that have gone unreported are not severe,</w:t>
+          <w:t xml:space="preserve">MIDAS-network COVID-19 GitHub repo</w:t>
+        </w:r>
+      </w:hyperlink>
+      <w:r>
+        <w:t xml:space="preserve">, I (Mike Famulare) received an email from Neil Ferguson who kindly pointed out a technical error in the published estimate of the overall infection-fatality-ratio (IFR). Despite the attention paid to adjusting for delays in outcomes, I neglected to adjust the estimate of the case-ascertainment rate–the fraction of all infections reported as cases–for the delays from infection onset to symptom onset and case confirmation.</w:t>
       </w:r>
       <w:r>
         <w:t xml:space="preserve"> </w:t>
@@ -280,10 +232,100 @@
         <w:rPr>
           <w:b/>
         </w:rPr>
-        <w:t xml:space="preserve">current evidence indicates that the likely overall infection-fatality-ratio (IFR) is roughly 3.3 per 1000 (1.7, 7.5)</w:t>
-      </w:r>
-      <w:r>
-        <w:t xml:space="preserve">, roughly comparable to</w:t>
+        <w:t xml:space="preserve">With this additional adjustment and using the same methodology and data from the original report from prior to January 31, the corrected estimate of the infection-fatality-ratio (IFR) is 0.94 (0.37, 2.9) percent.</w:t>
+      </w:r>
+      <w:r>
+        <w:t xml:space="preserve"> </w:t>
+      </w:r>
+      <w:r>
+        <w:t xml:space="preserve">While the uncertainty remains large, this estimate now</w:t>
+      </w:r>
+      <w:r>
+        <w:t xml:space="preserve"> </w:t>
+      </w:r>
+      <w:hyperlink r:id="rId23">
+        <w:r>
+          <w:rPr>
+            <w:rStyle w:val="Hyperlink"/>
+          </w:rPr>
+          <w:t xml:space="preserve">excludes CDC’s reference estimate for the 1957 H2N2 pandemic flu (0.1 to 0.3 percent) and is now consistent with CDC’s reference estimate of 2.04 percent for the 1918 H1N1 pandemic flu</w:t>
+        </w:r>
+      </w:hyperlink>
+      <w:r>
+        <w:t xml:space="preserve">. Our estimate is also now completely compatible with the</w:t>
+      </w:r>
+      <w:r>
+        <w:t xml:space="preserve"> </w:t>
+      </w:r>
+      <w:hyperlink r:id="rId24">
+        <w:r>
+          <w:rPr>
+            <w:rStyle w:val="Hyperlink"/>
+          </w:rPr>
+          <w:t xml:space="preserve">independent estimate published by the Imperial College group on February 10</w:t>
+        </w:r>
+      </w:hyperlink>
+      <w:r>
+        <w:t xml:space="preserve">. While the inference that COVID-19 is exhibiting historic severity and transmissibility in the absence of effective interventions is unchanged, the shift in framing brought about by this three-fold revision from</w:t>
+      </w:r>
+      <w:r>
+        <w:t xml:space="preserve"> </w:t>
+      </w:r>
+      <w:r>
+        <w:t xml:space="preserve">“</w:t>
+      </w:r>
+      <w:r>
+        <w:t xml:space="preserve">comparable to the 1957 flu but not 1918</w:t>
+      </w:r>
+      <w:r>
+        <w:t xml:space="preserve">”</w:t>
+      </w:r>
+      <w:r>
+        <w:t xml:space="preserve"> </w:t>
+      </w:r>
+      <w:r>
+        <w:t xml:space="preserve">to</w:t>
+      </w:r>
+      <w:r>
+        <w:t xml:space="preserve"> </w:t>
+      </w:r>
+      <w:r>
+        <w:t xml:space="preserve">“</w:t>
+      </w:r>
+      <w:r>
+        <w:t xml:space="preserve">possibly comparable to 1918</w:t>
+      </w:r>
+      <w:r>
+        <w:t xml:space="preserve">”</w:t>
+      </w:r>
+      <w:r>
+        <w:t xml:space="preserve">, albeit ignoring differences in age distribution, feels significant.</w:t>
+      </w:r>
+    </w:p>
+    <w:p>
+      <w:pPr>
+        <w:pStyle w:val="BodyText"/>
+      </w:pPr>
+      <w:r>
+        <w:t xml:space="preserve">The document below has been edited from previous versions to correct the technical issue decribed above. Unless noted, the results reflect the state of data and interpretation as of February 4 and are otherwise unchanged. Please seek more recent sources for updates in response to new data.</w:t>
+      </w:r>
+    </w:p>
+    <w:p>
+      <w:pPr>
+        <w:pStyle w:val="Heading1"/>
+      </w:pPr>
+      <w:bookmarkStart w:id="25" w:name="summary"/>
+      <w:bookmarkEnd w:id="25"/>
+      <w:r>
+        <w:t xml:space="preserve">Summary</w:t>
+      </w:r>
+    </w:p>
+    <w:p>
+      <w:pPr>
+        <w:pStyle w:val="FirstParagraph"/>
+      </w:pPr>
+      <w:r>
+        <w:t xml:space="preserve">In recent days, much clarity has been gained about the transmissibility of 2019-nCoV–that people may be infectious while</w:t>
       </w:r>
       <w:r>
         <w:t xml:space="preserve"> </w:t>
@@ -293,11 +335,59 @@
           <w:rPr>
             <w:rStyle w:val="Hyperlink"/>
           </w:rPr>
-          <w:t xml:space="preserve">the 1957 H2N2 pandemic flu</w:t>
-        </w:r>
-      </w:hyperlink>
-      <w:r>
-        <w:t xml:space="preserve">.</w:t>
+          <w:t xml:space="preserve">exhibiting no</w:t>
+        </w:r>
+      </w:hyperlink>
+      <w:r>
+        <w:t xml:space="preserve"> </w:t>
+      </w:r>
+      <w:r>
+        <w:t xml:space="preserve">or</w:t>
+      </w:r>
+      <w:r>
+        <w:t xml:space="preserve"> </w:t>
+      </w:r>
+      <w:hyperlink r:id="rId27">
+        <w:r>
+          <w:rPr>
+            <w:rStyle w:val="Hyperlink"/>
+          </w:rPr>
+          <w:t xml:space="preserve">mild</w:t>
+        </w:r>
+      </w:hyperlink>
+      <w:r>
+        <w:t xml:space="preserve"> </w:t>
+      </w:r>
+      <w:r>
+        <w:t xml:space="preserve">symptoms, that</w:t>
+      </w:r>
+      <w:r>
+        <w:t xml:space="preserve"> </w:t>
+      </w:r>
+      <w:hyperlink r:id="rId28">
+        <w:r>
+          <w:rPr>
+            <w:rStyle w:val="Hyperlink"/>
+          </w:rPr>
+          <w:t xml:space="preserve">some shedders can display very high viral load</w:t>
+        </w:r>
+      </w:hyperlink>
+      <w:r>
+        <w:t xml:space="preserve">, and that</w:t>
+      </w:r>
+      <w:r>
+        <w:t xml:space="preserve"> </w:t>
+      </w:r>
+      <w:hyperlink r:id="rId29">
+        <w:r>
+          <w:rPr>
+            <w:rStyle w:val="Hyperlink"/>
+          </w:rPr>
+          <w:t xml:space="preserve">R0 in China prior to interventions is likely around 2.5 to 2.9</w:t>
+        </w:r>
+      </w:hyperlink>
+      <w:r>
+        <w:t xml:space="preserve">. However, to fully anticipate the possible epidemiological impact of this pathogen, more clarity is needed around the confirmed-case-fatality-ratio (confirmed-CFR – fraction of confirmed cases that result in death) and infection-fatality-ratio (IFR – fraction of all infections that result in death). Early crude estimates of the confirmed-CFR based on the ratio of confirmed cases to reported deaths are hovering around 2-3 percent, but this naive calculation is incorrect because it does not account for the time required from symptom onset, case confirmation, and death. This report uses publicly-available data through January 31, 2020 and published modeling results to estimate the confirmed-CFR and IFR, adjusted for age and delays between case confirmation and death. With this information about mortality and estimates by others about transmissibility, we conclude with a preliminary assessment of the epidemiologial risk posed by 2019-nCoV relative to seasonal and pandemic influenza.</w:t>
       </w:r>
     </w:p>
     <w:p>
@@ -305,24 +395,7 @@
         <w:pStyle w:val="BodyText"/>
       </w:pPr>
       <w:r>
-        <w:t xml:space="preserve">From the early data, we estimated that the median time from hospitalization to death is 12.4 days, compatible with a recent publication in</w:t>
-      </w:r>
-      <w:r>
-        <w:t xml:space="preserve"> </w:t>
-      </w:r>
-      <w:hyperlink r:id="rId27">
-        <w:r>
-          <w:rPr>
-            <w:rStyle w:val="Hyperlink"/>
-          </w:rPr>
-          <w:t xml:space="preserve">NEJM by Li et al</w:t>
-        </w:r>
-      </w:hyperlink>
-      <w:r>
-        <w:t xml:space="preserve"> </w:t>
-      </w:r>
-      <w:r>
-        <w:t xml:space="preserve">using data from within China. However, from approximately Jan 13 through Jan 30, the official death count accumulated more quickly than can be explained by the confirmed case timeseries, the confirmed-CFR above, and the observed median duration to death. To reconcile the official death count with the confirmed case count, we find the most parsimonious explanation is that the median duration from hospitalization to death has dropped from 12.4 days to approximately 7 days since Jan 12. Summarizing the evidence we have so far on the progression from confirmed case to confirmed-case-fatality, a simple model to predict deaths from confirmed cases is to multiply confirmed cases by 0.33 and shift forward in time by 7 days. If correct, we expect the outbreak to reach 1000 cumulative deaths in the next week. The continued reliability of this model will depend on stable data reporting, the age distribution of confirmed cases, the effectiveness of hospital care, all of which may change over time and by location.</w:t>
+        <w:t xml:space="preserve">Based on publicly-curated linelist data that has thorough case data through only January 15, the early evidence is that the confirmed-CFR has strong age structure, with highest risk of death in the elderly. Averaging over all confirmed case ages, the estimated overall confirmed-CFR was approximately 33 (29, 37) percent. This estimate, which is only well grounded in data through January 15, is roughly 10 times higher than the incorrect naive calculation mentioned above. With expanded diagnostic capacity and more sensitive case definitions, it is reasonable to expect this number will trend downward over time and we will update as more data becomes available.</w:t>
       </w:r>
     </w:p>
     <w:p>
@@ -330,29 +403,30 @@
         <w:pStyle w:val="BodyText"/>
       </w:pPr>
       <w:r>
-        <w:t xml:space="preserve">With combined evidence about transmissibility and severity, as viewed through CDC’s</w:t>
-      </w:r>
-      <w:r>
-        <w:t xml:space="preserve"> </w:t>
-      </w:r>
-      <w:hyperlink r:id="rId26">
-        <w:r>
-          <w:rPr>
-            <w:rStyle w:val="Hyperlink"/>
-          </w:rPr>
-          <w:t xml:space="preserve">Novel Framework for Assessing Epidemiologic Effects of Influenza Epidemics and Pandemics (Reed et al 2013)</w:t>
-        </w:r>
-      </w:hyperlink>
-      <w:r>
-        <w:t xml:space="preserve">, evidence to date points toward 2019-nCoV having the potential to be the second-most-severe respiratory pathogen pandemic in the last century in the absence of effective control and treatment.</w:t>
-      </w:r>
-    </w:p>
-    <w:p>
-      <w:pPr>
-        <w:pStyle w:val="BodyText"/>
-      </w:pPr>
-      <w:r>
-        <w:t xml:space="preserve">Please note that all results summarized above are based on data and nascent transmission modeling from roughly the first month of the outbreak. Furthermore, the IFR and confirmed-CFR in cities and countries outside the current epidemic foci will depend on age-pyramids, distribution of comorbidities, access to care, and diagnostic capabilities, and transmissibility will depend on population structure, behavior, and effectiveness of interventions.</w:t>
+        <w:t xml:space="preserve">(</w:t>
+      </w:r>
+      <w:r>
+        <w:rPr>
+          <w:i/>
+        </w:rPr>
+        <w:t xml:space="preserve">Paragraph revised 18 Feb</w:t>
+      </w:r>
+      <w:r>
+        <w:t xml:space="preserve">.) The confirmed-CFR only describes cases that were confirmed, publicly reported, and summarized in a manner suitable for analysis. From the confirmed case data and the most recent mathematical transmission model published in</w:t>
+      </w:r>
+      <w:r>
+        <w:t xml:space="preserve"> </w:t>
+      </w:r>
+      <w:hyperlink r:id="rId29">
+        <w:r>
+          <w:rPr>
+            <w:rStyle w:val="Hyperlink"/>
+          </w:rPr>
+          <w:t xml:space="preserve">the Lancet by We et al</w:t>
+        </w:r>
+      </w:hyperlink>
+      <w:r>
+        <w:t xml:space="preserve">, we estimate that only 2.9 (1.3, 8.0) percent of infections had been reported as confirmed cases through January 25. Under the assumption that most infections that have gone unreported are not severe,</w:t>
       </w:r>
       <w:r>
         <w:t xml:space="preserve"> </w:t>
@@ -361,7 +435,54 @@
         <w:rPr>
           <w:b/>
         </w:rPr>
-        <w:t xml:space="preserve">All estimates and assessments are preliminary. We are providing them to guide decision making in the absence of better information, and they will be revised as evidence warrants.</w:t>
+        <w:t xml:space="preserve">the analyzed evidence indicates that the likely overall infection-fatality-ratio (IFR) is roughly 9.4 per 1000 (4.0, 26)</w:t>
+      </w:r>
+      <w:r>
+        <w:t xml:space="preserve">,</w:t>
+      </w:r>
+      <w:r>
+        <w:t xml:space="preserve"> </w:t>
+      </w:r>
+      <w:r>
+        <w:rPr>
+          <w:strike/>
+        </w:rPr>
+        <w:t xml:space="preserve">roughly comparable to</w:t>
+      </w:r>
+      <w:r>
+        <w:rPr>
+          <w:strike/>
+        </w:rPr>
+        <w:t xml:space="preserve"> </w:t>
+      </w:r>
+      <w:hyperlink r:id="rId30">
+        <w:r>
+          <w:rPr>
+            <w:rStyle w:val="Hyperlink"/>
+            <w:strike/>
+          </w:rPr>
+          <w:t xml:space="preserve">the 1957 H2N2 pandemic flu</w:t>
+        </w:r>
+      </w:hyperlink>
+      <w:r>
+        <w:t xml:space="preserve"> </w:t>
+      </w:r>
+      <w:r>
+        <w:t xml:space="preserve">more severe than the 1957 H2N2 influenza pandemic and consistent with mortality estimates from</w:t>
+      </w:r>
+      <w:r>
+        <w:t xml:space="preserve"> </w:t>
+      </w:r>
+      <w:hyperlink r:id="rId30">
+        <w:r>
+          <w:rPr>
+            <w:rStyle w:val="Hyperlink"/>
+          </w:rPr>
+          <w:t xml:space="preserve">the 1918 H1N1 influenza pandemic</w:t>
+        </w:r>
+      </w:hyperlink>
+      <w:r>
+        <w:t xml:space="preserve">, albeit with broad uncertainty.</w:t>
       </w:r>
     </w:p>
     <w:p>
@@ -369,6 +490,103 @@
         <w:pStyle w:val="BodyText"/>
       </w:pPr>
       <w:r>
+        <w:t xml:space="preserve">From the early data, we estimated that the median time from hospitalization to death is 12.4 days, compatible with a recent publication in</w:t>
+      </w:r>
+      <w:r>
+        <w:t xml:space="preserve"> </w:t>
+      </w:r>
+      <w:hyperlink r:id="rId31">
+        <w:r>
+          <w:rPr>
+            <w:rStyle w:val="Hyperlink"/>
+          </w:rPr>
+          <w:t xml:space="preserve">NEJM by Li et al</w:t>
+        </w:r>
+      </w:hyperlink>
+      <w:r>
+        <w:t xml:space="preserve"> </w:t>
+      </w:r>
+      <w:r>
+        <w:t xml:space="preserve">using data from within China. However, from approximately Jan 13 through Jan 30, the official death count accumulated more quickly than can be explained by the confirmed case timeseries, the confirmed-CFR above, and the observed median duration to death. To reconcile the official death count with the confirmed case count, we find the most parsimonious explanation is that the median duration from hospitalization to death has dropped from 12.4 days to approximately 7 days since Jan 12. Summarizing the evidence we have so far on the progression from confirmed case to confirmed-case-fatality, a simple model to predict deaths from confirmed cases is to multiply confirmed cases by 0.33 and shift forward in time by 7 days. If correct, we expect the outbreak to reach 1000 cumulative deaths in the next week. (</w:t>
+      </w:r>
+      <w:r>
+        <w:rPr>
+          <w:i/>
+        </w:rPr>
+        <w:t xml:space="preserve">Added 18 Feb: The number of reported eaths excedded 1000 on Feb 10, five days after the point estimate herein.</w:t>
+      </w:r>
+      <w:r>
+        <w:t xml:space="preserve">) The continued reliability of this model will depend on stable data reporting, the age distribution of confirmed cases, the effectiveness of hospital care, all of which may change over time and by location.</w:t>
+      </w:r>
+    </w:p>
+    <w:p>
+      <w:pPr>
+        <w:pStyle w:val="BodyText"/>
+      </w:pPr>
+      <w:r>
+        <w:t xml:space="preserve">(</w:t>
+      </w:r>
+      <w:r>
+        <w:rPr>
+          <w:i/>
+        </w:rPr>
+        <w:t xml:space="preserve">Paragraph revised 18 Feb</w:t>
+      </w:r>
+      <w:r>
+        <w:t xml:space="preserve">.) With combined evidence about transmissibility and severity, as viewed through CDC’s</w:t>
+      </w:r>
+      <w:r>
+        <w:t xml:space="preserve"> </w:t>
+      </w:r>
+      <w:hyperlink r:id="rId30">
+        <w:r>
+          <w:rPr>
+            <w:rStyle w:val="Hyperlink"/>
+          </w:rPr>
+          <w:t xml:space="preserve">Novel Framework for Assessing Epidemiologic Effects of Influenza Epidemics and Pandemics (Reed et al 2013)</w:t>
+        </w:r>
+      </w:hyperlink>
+      <w:r>
+        <w:t xml:space="preserve">, evidence to date points toward 2019-nCoV having the potential to</w:t>
+      </w:r>
+      <w:r>
+        <w:t xml:space="preserve"> </w:t>
+      </w:r>
+      <w:r>
+        <w:rPr>
+          <w:strike/>
+        </w:rPr>
+        <w:t xml:space="preserve">be the second-most-severe respiratory pathogen pandemic in the last century</w:t>
+      </w:r>
+      <w:r>
+        <w:t xml:space="preserve"> </w:t>
+      </w:r>
+      <w:r>
+        <w:t xml:space="preserve">have comparable severity as the 1918 flu pandemic in the absence of effective control and treatment, when averaged across all ages.</w:t>
+      </w:r>
+    </w:p>
+    <w:p>
+      <w:pPr>
+        <w:pStyle w:val="BodyText"/>
+      </w:pPr>
+      <w:r>
+        <w:t xml:space="preserve">Please note that all results summarized above are based on data and nascent transmission modeling from roughly the first month of the outbreak. Furthermore, the IFR and confirmed-CFR in cities and countries outside the current epidemic foci will depend on age-pyramids, distribution of comorbidities, access to care, and diagnostic capabilities, and transmissibility will depend on population structure, behavior, and effectiveness of interventions.</w:t>
+      </w:r>
+      <w:r>
+        <w:t xml:space="preserve"> </w:t>
+      </w:r>
+      <w:r>
+        <w:rPr>
+          <w:b/>
+        </w:rPr>
+        <w:t xml:space="preserve">All estimates and assessments are preliminary. We are providing them to guide decision making in the absence of better information, and they will continue to be revised or be superceded by the work of others as evidence warrants.</w:t>
+      </w:r>
+    </w:p>
+    <w:p>
+      <w:pPr>
+        <w:pStyle w:val="BodyText"/>
+      </w:pPr>
+      <w:r>
         <w:t xml:space="preserve">This analysis is made possible by the willingness of Chinese public health authorities to broadcast valuable information, the dedicated efforts of many volunteers to curate data in real-time, and rapid publication by experts working closely with patients and authorities. The spirit of open science around this outbreak is remarkable and is a great benefit to those preparing around the world.</w:t>
       </w:r>
     </w:p>
@@ -376,8 +594,8 @@
       <w:pPr>
         <w:pStyle w:val="Heading1"/>
       </w:pPr>
-      <w:bookmarkStart w:id="28" w:name="schematic-relationships-between-all-infections-confirmed-cases-confirmed-deaths-and-time."/>
-      <w:bookmarkEnd w:id="28"/>
+      <w:bookmarkStart w:id="32" w:name="schematic-relationships-between-all-infections-confirmed-cases-confirmed-deaths-and-time."/>
+      <w:bookmarkEnd w:id="32"/>
       <w:r>
         <w:t xml:space="preserve">Schematic relationships between all infections, confirmed cases, confirmed deaths, and time.</w:t>
       </w:r>
@@ -410,7 +628,7 @@
                     </pic:cNvPicPr>
                   </pic:nvPicPr>
                   <pic:blipFill>
-                    <a:blip r:embed="rId29"/>
+                    <a:blip r:embed="rId33"/>
                     <a:stretch>
                       <a:fillRect/>
                     </a:stretch>
@@ -449,8 +667,8 @@
       <w:pPr>
         <w:pStyle w:val="Heading1"/>
       </w:pPr>
-      <w:bookmarkStart w:id="30" w:name="methods"/>
-      <w:bookmarkEnd w:id="30"/>
+      <w:bookmarkStart w:id="34" w:name="methods"/>
+      <w:bookmarkEnd w:id="34"/>
       <w:r>
         <w:t xml:space="preserve">Methods</w:t>
       </w:r>
@@ -474,58 +692,139 @@
       <w:r>
         <w:t xml:space="preserve"> </w:t>
       </w:r>
+      <w:hyperlink r:id="rId35">
+        <w:r>
+          <w:rPr>
+            <w:rStyle w:val="Hyperlink"/>
+          </w:rPr>
+          <w:t xml:space="preserve">“</w:t>
+        </w:r>
+        <w:r>
+          <w:rPr>
+            <w:rStyle w:val="Hyperlink"/>
+          </w:rPr>
+          <w:t xml:space="preserve">Kudos to DXY.cn linelist</w:t>
+        </w:r>
+        <w:r>
+          <w:rPr>
+            <w:rStyle w:val="Hyperlink"/>
+          </w:rPr>
+          <w:t xml:space="preserve">”</w:t>
+        </w:r>
+      </w:hyperlink>
+      <w:r>
+        <w:t xml:space="preserve"> </w:t>
+      </w:r>
+      <w:r>
+        <w:t xml:space="preserve">as of the Jan 27 update. For cases who died or recovered, we went back to the original media links and added columns to capture date of death or hospital discharge. The augmented dataset is available</w:t>
+      </w:r>
+      <w:r>
+        <w:t xml:space="preserve"> </w:t>
+      </w:r>
+      <w:hyperlink r:id="rId36">
+        <w:r>
+          <w:rPr>
+            <w:rStyle w:val="Hyperlink"/>
+          </w:rPr>
+          <w:t xml:space="preserve">on github</w:t>
+        </w:r>
+      </w:hyperlink>
+      <w:r>
+        <w:t xml:space="preserve"> </w:t>
+      </w:r>
+      <w:r>
+        <w:t xml:space="preserve">and we’ve contacted the linelist maintainer to incorporate. The dataset appears to overlap with the recent publication in</w:t>
+      </w:r>
+      <w:r>
+        <w:t xml:space="preserve"> </w:t>
+      </w:r>
+      <w:hyperlink r:id="rId37">
+        <w:r>
+          <w:rPr>
+            <w:rStyle w:val="Hyperlink"/>
+          </w:rPr>
+          <w:t xml:space="preserve">the Lancet by Chen et al</w:t>
+        </w:r>
+      </w:hyperlink>
+      <w:r>
+        <w:t xml:space="preserve"> </w:t>
+      </w:r>
+      <w:r>
+        <w:t xml:space="preserve">and</w:t>
+      </w:r>
+      <w:r>
+        <w:t xml:space="preserve"> </w:t>
+      </w:r>
       <w:hyperlink r:id="rId31">
         <w:r>
           <w:rPr>
             <w:rStyle w:val="Hyperlink"/>
           </w:rPr>
-          <w:t xml:space="preserve">“</w:t>
-        </w:r>
-        <w:r>
-          <w:rPr>
-            <w:rStyle w:val="Hyperlink"/>
-          </w:rPr>
-          <w:t xml:space="preserve">Kudos to DXY.cn linelist</w:t>
-        </w:r>
-        <w:r>
-          <w:rPr>
-            <w:rStyle w:val="Hyperlink"/>
-          </w:rPr>
-          <w:t xml:space="preserve">”</w:t>
-        </w:r>
-      </w:hyperlink>
-      <w:r>
-        <w:t xml:space="preserve"> </w:t>
-      </w:r>
-      <w:r>
-        <w:t xml:space="preserve">as of the Jan 27 update. For cases who died or recovered, we went back to the original media links and added columns to capture date of death or hospital discharge. The augmented dataset is available</w:t>
-      </w:r>
-      <w:r>
-        <w:t xml:space="preserve"> </w:t>
-      </w:r>
-      <w:hyperlink r:id="rId32">
-        <w:r>
-          <w:rPr>
-            <w:rStyle w:val="Hyperlink"/>
-          </w:rPr>
-          <w:t xml:space="preserve">on github</w:t>
-        </w:r>
-      </w:hyperlink>
-      <w:r>
-        <w:t xml:space="preserve"> </w:t>
-      </w:r>
-      <w:r>
-        <w:t xml:space="preserve">and we’ve contacted the linelist maintainer to incorporate. The dataset appears to overlap with the recent publication in</w:t>
-      </w:r>
-      <w:r>
-        <w:t xml:space="preserve"> </w:t>
-      </w:r>
-      <w:hyperlink r:id="rId33">
-        <w:r>
-          <w:rPr>
-            <w:rStyle w:val="Hyperlink"/>
-          </w:rPr>
-          <w:t xml:space="preserve">the Lancet by Chen et al</w:t>
+          <w:t xml:space="preserve">NEJM by Li et al</w:t>
+        </w:r>
+      </w:hyperlink>
+      <w:r>
+        <w:t xml:space="preserve"> </w:t>
+      </w:r>
+      <w:r>
+        <w:t xml:space="preserve">but we haven’t yet checked in detail. Of 275 cases listed, age is reported for 257. The final outcome of death is known for 39 and recovery for 13. The outcomes are missing for the remaining 223 and we assume they are right-censored in the analyses below. For recovered cases, the recovery date is defined as the date released from hospitalization.</w:t>
+      </w:r>
+    </w:p>
+    <w:p>
+      <w:pPr>
+        <w:pStyle w:val="BodyText"/>
+      </w:pPr>
+      <w:r>
+        <w:t xml:space="preserve">To examine changes in the age distribution of confirmed cases after Jan 17 – when reporting rates appear to have increased – we analyzed the additional age data in the</w:t>
+      </w:r>
+      <w:r>
+        <w:t xml:space="preserve"> </w:t>
+      </w:r>
+      <w:hyperlink r:id="rId38">
+        <w:r>
+          <w:rPr>
+            <w:rStyle w:val="Hyperlink"/>
+          </w:rPr>
+          <w:t xml:space="preserve">more comprehensive nCoV2019_2020_line_list_open linelist</w:t>
+        </w:r>
+      </w:hyperlink>
+      <w:r>
+        <w:t xml:space="preserve"> </w:t>
+      </w:r>
+      <w:r>
+        <w:t xml:space="preserve">as of the morning of Jan 30, for a total of 318 cases with known age and 4984 with unknown.</w:t>
+      </w:r>
+    </w:p>
+    <w:p>
+      <w:pPr>
+        <w:pStyle w:val="BodyText"/>
+      </w:pPr>
+      <w:r>
+        <w:t xml:space="preserve">Both linelists are lacking most outcome information and are lagging authoritative case reports from</w:t>
+      </w:r>
+      <w:r>
+        <w:t xml:space="preserve"> </w:t>
+      </w:r>
+      <w:hyperlink r:id="rId39">
+        <w:r>
+          <w:rPr>
+            <w:rStyle w:val="Hyperlink"/>
+          </w:rPr>
+          <w:t xml:space="preserve">DXY.cn</w:t>
+        </w:r>
+      </w:hyperlink>
+      <w:r>
+        <w:t xml:space="preserve">. For the cumulative confirmed case and reported death timeseries, we used DXY.cn data aggregated at</w:t>
+      </w:r>
+      <w:r>
+        <w:t xml:space="preserve"> </w:t>
+      </w:r>
+      <w:hyperlink r:id="rId40">
+        <w:r>
+          <w:rPr>
+            <w:rStyle w:val="Hyperlink"/>
+          </w:rPr>
+          <w:t xml:space="preserve">Wikipedia: Timeline_of_the_2019-2020_Wuhan_coronavirus_outbreak</w:t>
         </w:r>
       </w:hyperlink>
       <w:r>
@@ -537,88 +836,7 @@
       <w:r>
         <w:t xml:space="preserve"> </w:t>
       </w:r>
-      <w:hyperlink r:id="rId27">
-        <w:r>
-          <w:rPr>
-            <w:rStyle w:val="Hyperlink"/>
-          </w:rPr>
-          <w:t xml:space="preserve">NEJM by Li et al</w:t>
-        </w:r>
-      </w:hyperlink>
-      <w:r>
-        <w:t xml:space="preserve"> </w:t>
-      </w:r>
-      <w:r>
-        <w:t xml:space="preserve">but we haven’t yet checked in detail. Of 275 cases listed, age is reported for 257. The final outcome of death is known for 39 and recovery for 13. The outcomes are missing for the remaining 223 and we assume they are right-censored in the analyses below. For recovered cases, the recovery date is defined as the date released from hospitalization.</w:t>
-      </w:r>
-    </w:p>
-    <w:p>
-      <w:pPr>
-        <w:pStyle w:val="BodyText"/>
-      </w:pPr>
-      <w:r>
-        <w:t xml:space="preserve">To examine changes in the age distribution of confirmed cases after Jan 17 – when reporting rates appear to have increased – we analyzed the additional age data in the</w:t>
-      </w:r>
-      <w:r>
-        <w:t xml:space="preserve"> </w:t>
-      </w:r>
-      <w:hyperlink r:id="rId34">
-        <w:r>
-          <w:rPr>
-            <w:rStyle w:val="Hyperlink"/>
-          </w:rPr>
-          <w:t xml:space="preserve">more comprehensive nCoV2019_2020_line_list_open linelist</w:t>
-        </w:r>
-      </w:hyperlink>
-      <w:r>
-        <w:t xml:space="preserve"> </w:t>
-      </w:r>
-      <w:r>
-        <w:t xml:space="preserve">as of the morning of Jan 30, for a total of 318 cases with known age and 4984 with unknown.</w:t>
-      </w:r>
-    </w:p>
-    <w:p>
-      <w:pPr>
-        <w:pStyle w:val="BodyText"/>
-      </w:pPr>
-      <w:r>
-        <w:t xml:space="preserve">Both linelists are lacking most outcome information and are lagging authoritative case reports from</w:t>
-      </w:r>
-      <w:r>
-        <w:t xml:space="preserve"> </w:t>
-      </w:r>
-      <w:hyperlink r:id="rId35">
-        <w:r>
-          <w:rPr>
-            <w:rStyle w:val="Hyperlink"/>
-          </w:rPr>
-          <w:t xml:space="preserve">DXY.cn</w:t>
-        </w:r>
-      </w:hyperlink>
-      <w:r>
-        <w:t xml:space="preserve">. For the cumulative confirmed case and reported death timeseries, we used DXY.cn data aggregated at</w:t>
-      </w:r>
-      <w:r>
-        <w:t xml:space="preserve"> </w:t>
-      </w:r>
-      <w:hyperlink r:id="rId36">
-        <w:r>
-          <w:rPr>
-            <w:rStyle w:val="Hyperlink"/>
-          </w:rPr>
-          <w:t xml:space="preserve">Wikipedia: Timeline_of_the_2019-2020_Wuhan_coronavirus_outbreak</w:t>
-        </w:r>
-      </w:hyperlink>
-      <w:r>
-        <w:t xml:space="preserve"> </w:t>
-      </w:r>
-      <w:r>
-        <w:t xml:space="preserve">and</w:t>
-      </w:r>
-      <w:r>
-        <w:t xml:space="preserve"> </w:t>
-      </w:r>
-      <w:hyperlink r:id="rId37">
+      <w:hyperlink r:id="rId41">
         <w:r>
           <w:rPr>
             <w:rStyle w:val="Hyperlink"/>
@@ -676,8 +894,8 @@
       <w:pPr>
         <w:pStyle w:val="Heading1"/>
       </w:pPr>
-      <w:bookmarkStart w:id="38" w:name="results"/>
-      <w:bookmarkEnd w:id="38"/>
+      <w:bookmarkStart w:id="42" w:name="results"/>
+      <w:bookmarkEnd w:id="42"/>
       <w:r>
         <w:t xml:space="preserve">Results</w:t>
       </w:r>
@@ -686,8 +904,8 @@
       <w:pPr>
         <w:pStyle w:val="Heading2"/>
       </w:pPr>
-      <w:bookmarkStart w:id="39" w:name="duration-from-symptom-onset-to-death-or-recovery-from-confirmed-cases."/>
-      <w:bookmarkEnd w:id="39"/>
+      <w:bookmarkStart w:id="43" w:name="duration-from-symptom-onset-to-death-or-recovery-from-confirmed-cases."/>
+      <w:bookmarkEnd w:id="43"/>
       <w:r>
         <w:t xml:space="preserve">Duration from symptom onset to death or recovery from confirmed cases.</w:t>
       </w:r>
@@ -702,7 +920,7 @@
       <w:r>
         <w:t xml:space="preserve"> </w:t>
       </w:r>
-      <w:hyperlink r:id="rId31">
+      <w:hyperlink r:id="rId35">
         <w:r>
           <w:rPr>
             <w:rStyle w:val="Hyperlink"/>
@@ -749,7 +967,7 @@
                     </pic:cNvPicPr>
                   </pic:nvPicPr>
                   <pic:blipFill>
-                    <a:blip r:embed="rId40"/>
+                    <a:blip r:embed="rId44"/>
                     <a:stretch>
                       <a:fillRect/>
                     </a:stretch>
@@ -797,8 +1015,8 @@
       <w:pPr>
         <w:pStyle w:val="Heading2"/>
       </w:pPr>
-      <w:bookmarkStart w:id="41" w:name="duration-from-hospitalization-to-death-from-confirmed-cases-prior-to-jan-15"/>
-      <w:bookmarkEnd w:id="41"/>
+      <w:bookmarkStart w:id="45" w:name="duration-from-hospitalization-to-death-from-confirmed-cases-prior-to-jan-15"/>
+      <w:bookmarkEnd w:id="45"/>
       <w:r>
         <w:t xml:space="preserve">Duration from hospitalization to death from confirmed cases prior to Jan 15</w:t>
       </w:r>
@@ -813,7 +1031,7 @@
       <w:r>
         <w:t xml:space="preserve"> </w:t>
       </w:r>
-      <w:hyperlink r:id="rId27">
+      <w:hyperlink r:id="rId31">
         <w:r>
           <w:rPr>
             <w:rStyle w:val="Hyperlink"/>
@@ -848,7 +1066,7 @@
                     </pic:cNvPicPr>
                   </pic:nvPicPr>
                   <pic:blipFill>
-                    <a:blip r:embed="rId42"/>
+                    <a:blip r:embed="rId46"/>
                     <a:stretch>
                       <a:fillRect/>
                     </a:stretch>
@@ -896,8 +1114,8 @@
       <w:pPr>
         <w:pStyle w:val="Heading2"/>
       </w:pPr>
-      <w:bookmarkStart w:id="43" w:name="estimated-confirmed-case-fatality-ratios-by-age-prior-to-jan-15"/>
-      <w:bookmarkEnd w:id="43"/>
+      <w:bookmarkStart w:id="47" w:name="estimated-confirmed-case-fatality-ratios-by-age-prior-to-jan-15"/>
+      <w:bookmarkEnd w:id="47"/>
       <w:r>
         <w:t xml:space="preserve">Estimated confirmed-case-fatality-ratios by age prior to Jan 15</w:t>
       </w:r>
@@ -930,7 +1148,7 @@
                     </pic:cNvPicPr>
                   </pic:nvPicPr>
                   <pic:blipFill>
-                    <a:blip r:embed="rId44"/>
+                    <a:blip r:embed="rId48"/>
                     <a:stretch>
                       <a:fillRect/>
                     </a:stretch>
@@ -978,8 +1196,8 @@
       <w:pPr>
         <w:pStyle w:val="Heading3"/>
       </w:pPr>
-      <w:bookmarkStart w:id="45" w:name="limited-evidence-for-a-shifting-age-distribution-in-confirmed-cases"/>
-      <w:bookmarkEnd w:id="45"/>
+      <w:bookmarkStart w:id="49" w:name="limited-evidence-for-a-shifting-age-distribution-in-confirmed-cases"/>
+      <w:bookmarkEnd w:id="49"/>
       <w:r>
         <w:t xml:space="preserve">Limited evidence for a shifting age distribution in confirmed cases</w:t>
       </w:r>
@@ -994,7 +1212,7 @@
       <w:r>
         <w:t xml:space="preserve"> </w:t>
       </w:r>
-      <w:hyperlink r:id="rId34">
+      <w:hyperlink r:id="rId38">
         <w:r>
           <w:rPr>
             <w:rStyle w:val="Hyperlink"/>
@@ -1029,7 +1247,7 @@
                     </pic:cNvPicPr>
                   </pic:nvPicPr>
                   <pic:blipFill>
-                    <a:blip r:embed="rId46"/>
+                    <a:blip r:embed="rId50"/>
                     <a:stretch>
                       <a:fillRect/>
                     </a:stretch>
@@ -1077,8 +1295,8 @@
       <w:pPr>
         <w:pStyle w:val="Heading2"/>
       </w:pPr>
-      <w:bookmarkStart w:id="47" w:name="estimated-overall-confirmed-case-fatality-ratio-and-infection-fatality-ratio"/>
-      <w:bookmarkEnd w:id="47"/>
+      <w:bookmarkStart w:id="51" w:name="estimated-overall-confirmed-case-fatality-ratio-and-infection-fatality-ratio"/>
+      <w:bookmarkEnd w:id="51"/>
       <w:r>
         <w:t xml:space="preserve">Estimated overall confirmed-case-fatality-ratio and infection-fatality-ratio</w:t>
       </w:r>
@@ -1088,7 +1306,7 @@
         <w:pStyle w:val="FirstParagraph"/>
       </w:pPr>
       <w:r>
-        <w:t xml:space="preserve">Given the age distribution of cases described Figure 4, and the confirmed-CFR by age described in the top panel of Figure 3, we calculated the confirmed-CFR averaged over the age of cases. We estimate that the total confirmed-CFR for cases confirmed before January 31 will be approximately 33 (29, 37) percent.</w:t>
+        <w:t xml:space="preserve">Given the age distribution of cases described Figure 4, and the confirmed-CFR by age described in the top panel of Figure 3, we calculated the confirmed-CFR averaged over the age of cases. We estimate that the total confirmed-CFR for cases confirmed before January 31 will be approximately 33 (29, 37) percent. The confirmed-CFR only describes cases that have tested positive for 2019-nCoV by PCR and have been publicly reported. Thus the confirmed-CFR is specific to a health system at a time and place and does not describe the expected mortality rate in the entire infected population, observed or not.</w:t>
       </w:r>
     </w:p>
     <w:p>
@@ -1096,46 +1314,86 @@
         <w:pStyle w:val="BodyText"/>
       </w:pPr>
       <w:r>
-        <w:t xml:space="preserve">The confirmed-CFR only describes cases that have tested positive for 2019-nCoV by PCR and have been publicly reported. From case and modeling data through Jan 25, which showed</w:t>
-      </w:r>
-      <w:r>
-        <w:t xml:space="preserve"> </w:t>
-      </w:r>
-      <w:hyperlink r:id="rId48">
-        <w:r>
-          <w:rPr>
-            <w:rStyle w:val="Hyperlink"/>
-          </w:rPr>
-          <w:t xml:space="preserve">761 confirmed cases in Wuhan as of Jan 25</w:t>
-        </w:r>
-      </w:hyperlink>
-      <w:r>
-        <w:t xml:space="preserve"> </w:t>
-      </w:r>
-      <w:r>
-        <w:t xml:space="preserve">and</w:t>
-      </w:r>
-      <w:r>
-        <w:t xml:space="preserve"> </w:t>
-      </w:r>
-      <w:hyperlink r:id="rId25">
-        <w:r>
-          <w:rPr>
-            <w:rStyle w:val="Hyperlink"/>
-          </w:rPr>
-          <w:t xml:space="preserve">an estimated 75815 (37304, 130330) cumulative infections in Wuhan</w:t>
-        </w:r>
-      </w:hyperlink>
-      <w:r>
-        <w:t xml:space="preserve">, we estimate that only 1.0 (0.6, 2.0) percent of infections are being reported as confirmed cases. Under the assumption that most infections that have gone unreported are not severe and will not progress to death, current evidence indicates that the likely overall infection-fatality-ratio (IFR) is roughly 3.3 (1.7, 7.5) per 1000.</w:t>
+        <w:t xml:space="preserve">(</w:t>
+      </w:r>
+      <w:r>
+        <w:rPr>
+          <w:i/>
+        </w:rPr>
+        <w:t xml:space="preserve">Paragraph revised 18 Feb</w:t>
+      </w:r>
+      <w:r>
+        <w:t xml:space="preserve">.) To estimate the overall infection-fatality-ratio (IFR), we turn to modeling to infer the total infection count and thus the true denominator. Alongside</w:t>
+      </w:r>
+      <w:r>
+        <w:t xml:space="preserve"> </w:t>
+      </w:r>
+      <w:hyperlink r:id="rId52">
+        <w:r>
+          <w:rPr>
+            <w:rStyle w:val="Hyperlink"/>
+          </w:rPr>
+          <w:t xml:space="preserve">761 confirmed cases in Wuhan as of January 25</w:t>
+        </w:r>
+      </w:hyperlink>
+      <w:r>
+        <w:t xml:space="preserve">,</w:t>
+      </w:r>
+      <w:r>
+        <w:t xml:space="preserve"> </w:t>
+      </w:r>
+      <w:hyperlink r:id="rId29">
+        <w:r>
+          <w:rPr>
+            <w:rStyle w:val="Hyperlink"/>
+          </w:rPr>
+          <w:t xml:space="preserve">Wu et al</w:t>
+        </w:r>
+      </w:hyperlink>
+      <w:r>
+        <w:t xml:space="preserve"> </w:t>
+      </w:r>
+      <w:r>
+        <w:t xml:space="preserve">estimated that 75815 (37304, 130330) cumulative infections had occured in Wuhan through that time, with the infection count doubling every 6.4 (5.8, 7.1) days. However, many of these infections have not had time to be become symptomatic, be tested, and confirmed, and thus cannot contribute to the case count. Working backward from the Wu et al estimate, and assuming that the</w:t>
+      </w:r>
+      <w:r>
+        <w:t xml:space="preserve"> </w:t>
+      </w:r>
+      <w:hyperlink r:id="rId53">
+        <w:r>
+          <w:rPr>
+            <w:rStyle w:val="Hyperlink"/>
+          </w:rPr>
+          <w:t xml:space="preserve">incubation period from exposure to symptom onset is 5.4 (4.2, 6.7) days</w:t>
+        </w:r>
+      </w:hyperlink>
+      <w:r>
+        <w:t xml:space="preserve"> </w:t>
+      </w:r>
+      <w:r>
+        <w:t xml:space="preserve">and that it took a further</w:t>
+      </w:r>
+      <w:r>
+        <w:t xml:space="preserve"> </w:t>
+      </w:r>
+      <w:hyperlink w:anchor="Supplemental-results">
+        <w:r>
+          <w:rPr>
+            <w:rStyle w:val="Hyperlink"/>
+          </w:rPr>
+          <w:t xml:space="preserve">4.25 (3.8, 4.7) days from symptom onset to case confirmation in the dataset analyzed here</w:t>
+        </w:r>
+      </w:hyperlink>
+      <w:r>
+        <w:t xml:space="preserve">, we infer that only 26650 (9460, 59400) cumulative infections in Wuhan were eligible to be reported as cases. The ratio of reported cases to reporting-eligible infections gives us an ascertainment rate for this time period of 2.9 (1.3, 8.0) percent. Under the assumption that most reporting-eligible infections that went unreported are not severe and will not progress to death, current evidence indicates that the likely overall infection-fatality-ratio (IFR) is roughly 9.4 (3.7, 29.5) per 1000 (or 0.94 (0.37, 2.9) percent).</w:t>
       </w:r>
     </w:p>
     <w:p>
       <w:pPr>
         <w:pStyle w:val="Heading2"/>
       </w:pPr>
-      <w:bookmarkStart w:id="49" w:name="modeling-cumulative-deaths-relative-to-cumulative-cases"/>
-      <w:bookmarkEnd w:id="49"/>
+      <w:bookmarkStart w:id="54" w:name="modeling-cumulative-deaths-relative-to-cumulative-cases"/>
+      <w:bookmarkEnd w:id="54"/>
       <w:r>
         <w:t xml:space="preserve">Modeling cumulative deaths relative to cumulative cases</w:t>
       </w:r>
@@ -1158,7 +1416,7 @@
       <w:r>
         <w:t xml:space="preserve"> </w:t>
       </w:r>
-      <w:hyperlink r:id="rId34">
+      <w:hyperlink r:id="rId38">
         <w:r>
           <w:rPr>
             <w:rStyle w:val="Hyperlink"/>
@@ -1175,7 +1433,7 @@
       <w:r>
         <w:t xml:space="preserve"> </w:t>
       </w:r>
-      <w:hyperlink r:id="rId35">
+      <w:hyperlink r:id="rId39">
         <w:r>
           <w:rPr>
             <w:rStyle w:val="Hyperlink"/>
@@ -1210,7 +1468,7 @@
                     </pic:cNvPicPr>
                   </pic:nvPicPr>
                   <pic:blipFill>
-                    <a:blip r:embed="rId50"/>
+                    <a:blip r:embed="rId55"/>
                     <a:stretch>
                       <a:fillRect/>
                     </a:stretch>
@@ -1282,7 +1540,7 @@
                     </pic:cNvPicPr>
                   </pic:nvPicPr>
                   <pic:blipFill>
-                    <a:blip r:embed="rId51"/>
+                    <a:blip r:embed="rId56"/>
                     <a:stretch>
                       <a:fillRect/>
                     </a:stretch>
@@ -1338,8 +1596,8 @@
       <w:pPr>
         <w:pStyle w:val="Heading1"/>
       </w:pPr>
-      <w:bookmarkStart w:id="52" w:name="interpretation"/>
-      <w:bookmarkEnd w:id="52"/>
+      <w:bookmarkStart w:id="57" w:name="interpretation"/>
+      <w:bookmarkEnd w:id="57"/>
       <w:r>
         <w:t xml:space="preserve">Interpretation</w:t>
       </w:r>
@@ -1349,12 +1607,21 @@
         <w:pStyle w:val="FirstParagraph"/>
       </w:pPr>
       <w:r>
-        <w:t xml:space="preserve">As first noted by</w:t>
-      </w:r>
-      <w:r>
-        <w:t xml:space="preserve"> </w:t>
-      </w:r>
-      <w:hyperlink r:id="rId53">
+        <w:t xml:space="preserve">(</w:t>
+      </w:r>
+      <w:r>
+        <w:rPr>
+          <w:i/>
+        </w:rPr>
+        <w:t xml:space="preserve">Paragraph revised 18 Feb</w:t>
+      </w:r>
+      <w:r>
+        <w:t xml:space="preserve">.) As first noted by</w:t>
+      </w:r>
+      <w:r>
+        <w:t xml:space="preserve"> </w:t>
+      </w:r>
+      <w:hyperlink r:id="rId58">
         <w:r>
           <w:rPr>
             <w:rStyle w:val="Hyperlink"/>
@@ -1363,17 +1630,30 @@
         </w:r>
       </w:hyperlink>
       <w:r>
-        <w:t xml:space="preserve">, 2019-nCoV appears to be exhibiting MERS-like mortality among confirmed cases, at least early on. But in contrast to MERS or SARS before it, all indirect estimates from case exportation and travel rates from Wuhan indicate that the total number of infections is roughly 100 times the number of reported cases. If most unreported infections are not severe, then the overall infection-fatality-ratio is likely roughly 3 per 1000 and comparable to that of</w:t>
-      </w:r>
-      <w:r>
-        <w:t xml:space="preserve"> </w:t>
-      </w:r>
-      <w:hyperlink r:id="rId26">
-        <w:r>
-          <w:rPr>
-            <w:rStyle w:val="Hyperlink"/>
-          </w:rPr>
-          <w:t xml:space="preserve">the 1957 H2N2 influenza pandemic, and roughly an order of magnitude lower than that of the 1918 flu</w:t>
+        <w:t xml:space="preserve">, 2019-nCoV appears to be exhibiting MERS-like mortality among confirmed cases, at least early on. But in contrast to MERS or SARS before it, all indirect estimates from case exportation and travel rates from Wuhan indicate that the total number of infections was roughly 35 (12, 78) times the number of reported cases perior to January 25. If most unreported infections are not severe, then the overall infection-fatality-ratio is likely roughly 10 per 1000 and comparable to that of</w:t>
+      </w:r>
+      <w:r>
+        <w:t xml:space="preserve"> </w:t>
+      </w:r>
+      <w:hyperlink r:id="rId30">
+        <w:r>
+          <w:rPr>
+            <w:strike/>
+            <w:rStyle w:val="Hyperlink"/>
+          </w:rPr>
+          <w:t xml:space="preserve">the 1957 H2N2 influenza pandemic, and roughly an order of magnitude lower than that of</w:t>
+        </w:r>
+        <w:r>
+          <w:rPr>
+            <w:rStyle w:val="Hyperlink"/>
+          </w:rPr>
+          <w:t xml:space="preserve"> </w:t>
+        </w:r>
+        <w:r>
+          <w:rPr>
+            <w:rStyle w:val="Hyperlink"/>
+          </w:rPr>
+          <w:t xml:space="preserve">the 1918 flu</w:t>
         </w:r>
       </w:hyperlink>
       <w:r>
@@ -1382,7 +1662,7 @@
       <w:r>
         <w:t xml:space="preserve"> </w:t>
       </w:r>
-      <w:hyperlink r:id="rId25">
+      <w:hyperlink r:id="rId29">
         <w:r>
           <w:rPr>
             <w:rStyle w:val="Hyperlink"/>
@@ -1396,7 +1676,7 @@
       <w:r>
         <w:t xml:space="preserve"> </w:t>
       </w:r>
-      <w:hyperlink r:id="rId54">
+      <w:hyperlink r:id="rId59">
         <w:r>
           <w:rPr>
             <w:rStyle w:val="Hyperlink"/>
@@ -1413,12 +1693,21 @@
         <w:pStyle w:val="BodyText"/>
       </w:pPr>
       <w:r>
-        <w:t xml:space="preserve">Using CDC’s</w:t>
-      </w:r>
-      <w:r>
-        <w:t xml:space="preserve"> </w:t>
-      </w:r>
-      <w:hyperlink r:id="rId26">
+        <w:t xml:space="preserve">(</w:t>
+      </w:r>
+      <w:r>
+        <w:rPr>
+          <w:i/>
+        </w:rPr>
+        <w:t xml:space="preserve">Paragraph revised 18 Feb</w:t>
+      </w:r>
+      <w:r>
+        <w:t xml:space="preserve">.) Using CDC’s</w:t>
+      </w:r>
+      <w:r>
+        <w:t xml:space="preserve"> </w:t>
+      </w:r>
+      <w:hyperlink r:id="rId30">
         <w:r>
           <w:rPr>
             <w:rStyle w:val="Hyperlink"/>
@@ -1427,7 +1716,22 @@
         </w:r>
       </w:hyperlink>
       <w:r>
-        <w:t xml:space="preserve">, evidence to date points toward 2019-nCoV having the potential to be the second-most-severe respiratory pandemic in the last century in the absence of effective control measures (Figure 8).</w:t>
+        <w:t xml:space="preserve">, evidence to date points toward 2019-nCoV having the potential to be</w:t>
+      </w:r>
+      <w:r>
+        <w:t xml:space="preserve"> </w:t>
+      </w:r>
+      <w:r>
+        <w:rPr>
+          <w:strike/>
+        </w:rPr>
+        <w:t xml:space="preserve">the second-most-severe</w:t>
+      </w:r>
+      <w:r>
+        <w:t xml:space="preserve"> </w:t>
+      </w:r>
+      <w:r>
+        <w:t xml:space="preserve">comparable to the most severe respiratory pandemic in the last century in the absence of effective control measures (Figure 8). Differences in mortality distribution by age and comorbities will lead to important differences in presentation, but these important questions are outside the scope of this report.</w:t>
       </w:r>
     </w:p>
     <w:p>
@@ -1439,7 +1743,7 @@
           <wp:inline>
             <wp:extent cx="5334000" cy="4213860"/>
             <wp:effectExtent b="0" l="0" r="0" t="0"/>
-            <wp:docPr descr="Figure 8. Estimated scaled measures of transmissibility and clinical severity for 2019-nCoV relative to various years of pandemic and seasonal influenza. Image adapted from Reed et al 2013." title="" id="1" name="Picture"/>
+            <wp:docPr descr="Figure 8 (revised 18 Feb.) Estimated scaled measures of transmissibility and clinical severity for 2019-nCoV relative to various years of pandemic and seasonal influenza. Image adapted from Reed et al 2013." title="" id="1" name="Picture"/>
             <a:graphic>
               <a:graphicData uri="http://schemas.openxmlformats.org/drawingml/2006/picture">
                 <pic:pic>
@@ -1450,7 +1754,7 @@
                     </pic:cNvPicPr>
                   </pic:nvPicPr>
                   <pic:blipFill>
-                    <a:blip r:embed="rId55"/>
+                    <a:blip r:embed="rId60"/>
                     <a:stretch>
                       <a:fillRect/>
                     </a:stretch>
@@ -1485,13 +1789,22 @@
         <w:rPr>
           <w:b/>
         </w:rPr>
-        <w:t xml:space="preserve">Figure 8.</w:t>
-      </w:r>
-      <w:r>
-        <w:t xml:space="preserve"> </w:t>
-      </w:r>
-      <w:r>
-        <w:t xml:space="preserve">Estimated scaled measures of transmissibility and clinical severity for 2019-nCoV relative to various years of pandemic and seasonal influenza. Image adapted from Reed et al 2013.</w:t>
+        <w:t xml:space="preserve">Figure 8</w:t>
+      </w:r>
+      <w:r>
+        <w:t xml:space="preserve"> </w:t>
+      </w:r>
+      <w:r>
+        <w:t xml:space="preserve">(</w:t>
+      </w:r>
+      <w:r>
+        <w:rPr>
+          <w:i/>
+        </w:rPr>
+        <w:t xml:space="preserve">revised 18 Feb</w:t>
+      </w:r>
+      <w:r>
+        <w:t xml:space="preserve">.) Estimated scaled measures of transmissibility and clinical severity for 2019-nCoV relative to various years of pandemic and seasonal influenza. Image adapted from Reed et al 2013.</w:t>
       </w:r>
     </w:p>
     <w:p>
@@ -1506,8 +1819,8 @@
       <w:pPr>
         <w:pStyle w:val="Heading1"/>
       </w:pPr>
-      <w:bookmarkStart w:id="56" w:name="supplemental-results"/>
-      <w:bookmarkEnd w:id="56"/>
+      <w:bookmarkStart w:id="61" w:name="Supplemental-results"/>
+      <w:bookmarkEnd w:id="61"/>
       <w:r>
         <w:t xml:space="preserve">Supplemental results</w:t>
       </w:r>
@@ -1517,7 +1830,30 @@
         <w:pStyle w:val="FirstParagraph"/>
       </w:pPr>
       <w:r>
-        <w:t xml:space="preserve">Figure 9 shows the Kaplan-Meier estimate of the distibution from symptom onset to death or recovery for all cases described above. The mean time from symptom to death is 18 days; time to recovery is not significantly different (not shown).</w:t>
+        <w:t xml:space="preserve">(</w:t>
+      </w:r>
+      <w:r>
+        <w:rPr>
+          <w:i/>
+        </w:rPr>
+        <w:t xml:space="preserve">Figure 9 added 18 Feb</w:t>
+      </w:r>
+      <w:r>
+        <w:t xml:space="preserve">.) Figure 9 shows the Kaplan-Meier estimate of the distibution from symptom onset to case confirmation in the</w:t>
+      </w:r>
+      <w:r>
+        <w:t xml:space="preserve"> </w:t>
+      </w:r>
+      <w:hyperlink r:id="rId62">
+        <w:r>
+          <w:rPr>
+            <w:rStyle w:val="Hyperlink"/>
+          </w:rPr>
+          <w:t xml:space="preserve">nCoV 2019-2020 linelist cached on GitHub</w:t>
+        </w:r>
+      </w:hyperlink>
+      <w:r>
+        <w:t xml:space="preserve">. The median time from symptom to confirmation was 4.25 (3.8, 4.7) days.</w:t>
       </w:r>
     </w:p>
     <w:p>
@@ -1529,18 +1865,18 @@
           <wp:inline>
             <wp:extent cx="4572000" cy="3810000"/>
             <wp:effectExtent b="0" l="0" r="0" t="0"/>
-            <wp:docPr descr="Figure 9. Kaplan-Meier estimate of the distribution of durations from symptom onset to death." title="" id="1" name="Picture"/>
+            <wp:docPr descr="Figure 9. Kaplan-Meier estimate of the distribution of durations from symptom onset to case confirmation for data prior to January 31." title="" id="1" name="Picture"/>
             <a:graphic>
               <a:graphicData uri="http://schemas.openxmlformats.org/drawingml/2006/picture">
                 <pic:pic>
                   <pic:nvPicPr>
-                    <pic:cNvPr descr="symptom_onset_to_death_from_linelist.png" id="0" name="Picture"/>
+                    <pic:cNvPr descr="symptom_onset_to_confirmation_from_linelist.png" id="0" name="Picture"/>
                     <pic:cNvPicPr>
                       <a:picLocks noChangeArrowheads="1" noChangeAspect="1"/>
                     </pic:cNvPicPr>
                   </pic:nvPicPr>
                   <pic:blipFill>
-                    <a:blip r:embed="rId57"/>
+                    <a:blip r:embed="rId63"/>
                     <a:stretch>
                       <a:fillRect/>
                     </a:stretch>
@@ -1581,6 +1917,78 @@
         <w:t xml:space="preserve"> </w:t>
       </w:r>
       <w:r>
+        <w:t xml:space="preserve">Kaplan-Meier estimate of the distribution of durations from symptom onset to case confirmation for data prior to January 31.</w:t>
+      </w:r>
+    </w:p>
+    <w:p>
+      <w:pPr>
+        <w:pStyle w:val="BodyText"/>
+      </w:pPr>
+      <w:r>
+        <w:t xml:space="preserve">Figure 10 shows the Kaplan-Meier estimate of the distibution from symptom onset to death or recovery for all cases described above. The mean time from symptom to death is 18 days; time to recovery is not significantly different (not shown).</w:t>
+      </w:r>
+    </w:p>
+    <w:p>
+      <w:pPr>
+        <w:pStyle w:val="FigureWithCaption"/>
+      </w:pPr>
+      <w:r>
+        <w:drawing>
+          <wp:inline>
+            <wp:extent cx="4572000" cy="3810000"/>
+            <wp:effectExtent b="0" l="0" r="0" t="0"/>
+            <wp:docPr descr="Figure 10. Kaplan-Meier estimate of the distribution of durations from symptom onset to death." title="" id="1" name="Picture"/>
+            <a:graphic>
+              <a:graphicData uri="http://schemas.openxmlformats.org/drawingml/2006/picture">
+                <pic:pic>
+                  <pic:nvPicPr>
+                    <pic:cNvPr descr="symptom_onset_to_death_from_linelist.png" id="0" name="Picture"/>
+                    <pic:cNvPicPr>
+                      <a:picLocks noChangeArrowheads="1" noChangeAspect="1"/>
+                    </pic:cNvPicPr>
+                  </pic:nvPicPr>
+                  <pic:blipFill>
+                    <a:blip r:embed="rId64"/>
+                    <a:stretch>
+                      <a:fillRect/>
+                    </a:stretch>
+                  </pic:blipFill>
+                  <pic:spPr bwMode="auto">
+                    <a:xfrm>
+                      <a:off x="0" y="0"/>
+                      <a:ext cx="4572000" cy="3810000"/>
+                    </a:xfrm>
+                    <a:prstGeom prst="rect">
+                      <a:avLst/>
+                    </a:prstGeom>
+                    <a:noFill/>
+                    <a:ln w="9525">
+                      <a:noFill/>
+                      <a:headEnd/>
+                      <a:tailEnd/>
+                    </a:ln>
+                  </pic:spPr>
+                </pic:pic>
+              </a:graphicData>
+            </a:graphic>
+          </wp:inline>
+        </w:drawing>
+      </w:r>
+    </w:p>
+    <w:p>
+      <w:pPr>
+        <w:pStyle w:val="ImageCaption"/>
+      </w:pPr>
+      <w:r>
+        <w:rPr>
+          <w:b/>
+        </w:rPr>
+        <w:t xml:space="preserve">Figure 10.</w:t>
+      </w:r>
+      <w:r>
+        <w:t xml:space="preserve"> </w:t>
+      </w:r>
+      <w:r>
         <w:t xml:space="preserve">Kaplan-Meier estimate of the distribution of durations from symptom onset to death.</w:t>
       </w:r>
     </w:p>
@@ -1589,7 +1997,7 @@
         <w:pStyle w:val="BodyText"/>
       </w:pPr>
       <w:r>
-        <w:t xml:space="preserve">Figure 10 shows the onset to death duration distribution by age. The duration from onset to death was longer for younger patients.</w:t>
+        <w:t xml:space="preserve">Figure 11 shows the onset to death duration distribution by age. The duration from onset to death was longer for younger patients.</w:t>
       </w:r>
     </w:p>
     <w:p>
@@ -1601,7 +2009,7 @@
           <wp:inline>
             <wp:extent cx="4572000" cy="4572000"/>
             <wp:effectExtent b="0" l="0" r="0" t="0"/>
-            <wp:docPr descr="Figure 10. Kaplan-Meier estimates of distribution of durations from symptom onset to death by age. The duration from onset to death was longer for younger patients." title="" id="1" name="Picture"/>
+            <wp:docPr descr="Figure 11. Kaplan-Meier estimates of distribution of durations from symptom onset to death by age. The duration from onset to death was longer for younger patients." title="" id="1" name="Picture"/>
             <a:graphic>
               <a:graphicData uri="http://schemas.openxmlformats.org/drawingml/2006/picture">
                 <pic:pic>
@@ -1612,7 +2020,7 @@
                     </pic:cNvPicPr>
                   </pic:nvPicPr>
                   <pic:blipFill>
-                    <a:blip r:embed="rId58"/>
+                    <a:blip r:embed="rId65"/>
                     <a:stretch>
                       <a:fillRect/>
                     </a:stretch>
@@ -1647,7 +2055,7 @@
         <w:rPr>
           <w:b/>
         </w:rPr>
-        <w:t xml:space="preserve">Figure 10.</w:t>
+        <w:t xml:space="preserve">Figure 11.</w:t>
       </w:r>
       <w:r>
         <w:t xml:space="preserve"> </w:t>
@@ -1764,7 +2172,7 @@
     </w:lvl>
   </w:abstractNum>
   <w:abstractNum w:abstractNumId="990">
-    <w:nsid w:val="8f1e4631"/>
+    <w:nsid w:val="82aa08ad"/>
     <w:multiLevelType w:val="multilevel"/>
     <w:lvl w:ilvl="0">
       <w:numFmt w:val="bullet"/>

</xml_diff>